<commit_message>
Adding Chong's second part
</commit_message>
<xml_diff>
--- a/Project Proposal.docx
+++ b/Project Proposal.docx
@@ -34,17 +34,8 @@
           <w:sz w:val="24"/>
           <w:szCs w:val="24"/>
         </w:rPr>
-        <w:t xml:space="preserve">Chong </w:t>
-      </w:r>
-      <w:proofErr w:type="spellStart"/>
-      <w:r>
-        <w:rPr>
-          <w:sz w:val="24"/>
-          <w:szCs w:val="24"/>
-        </w:rPr>
-        <w:t>Vang</w:t>
-      </w:r>
-      <w:proofErr w:type="spellEnd"/>
+        <w:t>Chong Vang</w:t>
+      </w:r>
     </w:p>
     <w:p>
       <w:pPr>
@@ -75,17 +66,8 @@
           <w:sz w:val="24"/>
           <w:szCs w:val="24"/>
         </w:rPr>
-        <w:t xml:space="preserve">Veneta </w:t>
-      </w:r>
-      <w:proofErr w:type="spellStart"/>
-      <w:r>
-        <w:rPr>
-          <w:sz w:val="24"/>
-          <w:szCs w:val="24"/>
-        </w:rPr>
-        <w:t>Bebrevska</w:t>
-      </w:r>
-      <w:proofErr w:type="spellEnd"/>
+        <w:t>Veneta Bebrevska</w:t>
+      </w:r>
     </w:p>
     <w:p>
       <w:pPr>
@@ -450,25 +432,222 @@
     <w:p>
       <w:pPr>
         <w:rPr>
-          <w:sz w:val="24"/>
-          <w:szCs w:val="24"/>
-        </w:rPr>
-      </w:pPr>
-      <w:r>
-        <w:rPr>
-          <w:sz w:val="24"/>
-          <w:szCs w:val="24"/>
-        </w:rPr>
-        <w:t>Heat map comparison h</w:t>
+          <w:b/>
+          <w:bCs/>
+          <w:sz w:val="24"/>
+          <w:szCs w:val="24"/>
+        </w:rPr>
+      </w:pPr>
+      <w:r>
+        <w:rPr>
+          <w:sz w:val="24"/>
+          <w:szCs w:val="24"/>
+        </w:rPr>
+        <w:t xml:space="preserve">Heat map comparison how many loans per state </w:t>
+      </w:r>
+      <w:r>
+        <w:rPr>
+          <w:sz w:val="24"/>
+          <w:szCs w:val="24"/>
+        </w:rPr>
+        <w:t>–</w:t>
+      </w:r>
+      <w:r>
+        <w:rPr>
+          <w:sz w:val="24"/>
+          <w:szCs w:val="24"/>
+        </w:rPr>
+        <w:t xml:space="preserve"> </w:t>
+      </w:r>
+      <w:r>
+        <w:rPr>
+          <w:b/>
+          <w:bCs/>
+          <w:sz w:val="24"/>
+          <w:szCs w:val="24"/>
+        </w:rPr>
+        <w:t>RP</w:t>
+      </w:r>
+    </w:p>
+    <w:p>
+      <w:pPr>
+        <w:rPr>
+          <w:b/>
+          <w:bCs/>
+          <w:sz w:val="24"/>
+          <w:szCs w:val="24"/>
+        </w:rPr>
+      </w:pPr>
+      <w:r>
+        <w:rPr>
+          <w:b/>
+          <w:bCs/>
+          <w:sz w:val="24"/>
+          <w:szCs w:val="24"/>
+        </w:rPr>
+        <w:t>Create PieChart - CV</w:t>
       </w:r>
       <w:bookmarkStart w:id="0" w:name="_GoBack"/>
       <w:bookmarkEnd w:id="0"/>
-      <w:r>
-        <w:rPr>
-          <w:sz w:val="24"/>
-          <w:szCs w:val="24"/>
-        </w:rPr>
-        <w:t xml:space="preserve">ow many loans per state - </w:t>
+    </w:p>
+    <w:p>
+      <w:pPr>
+        <w:rPr>
+          <w:sz w:val="24"/>
+          <w:szCs w:val="24"/>
+        </w:rPr>
+      </w:pPr>
+      <w:r>
+        <w:rPr>
+          <w:sz w:val="24"/>
+          <w:szCs w:val="24"/>
+        </w:rPr>
+        <w:t>Purpose of</w:t>
+      </w:r>
+      <w:r>
+        <w:rPr>
+          <w:sz w:val="24"/>
+          <w:szCs w:val="24"/>
+        </w:rPr>
+        <w:t xml:space="preserve"> </w:t>
+      </w:r>
+      <w:r>
+        <w:rPr>
+          <w:sz w:val="24"/>
+          <w:szCs w:val="24"/>
+        </w:rPr>
+        <w:t>L</w:t>
+      </w:r>
+      <w:r>
+        <w:rPr>
+          <w:sz w:val="24"/>
+          <w:szCs w:val="24"/>
+        </w:rPr>
+        <w:t xml:space="preserve">oans </w:t>
+      </w:r>
+      <w:r>
+        <w:rPr>
+          <w:sz w:val="24"/>
+          <w:szCs w:val="24"/>
+        </w:rPr>
+        <w:t>–</w:t>
+      </w:r>
+      <w:r>
+        <w:rPr>
+          <w:b/>
+          <w:bCs/>
+          <w:sz w:val="24"/>
+          <w:szCs w:val="24"/>
+        </w:rPr>
+        <w:t xml:space="preserve"> CV</w:t>
+      </w:r>
+      <w:r>
+        <w:rPr>
+          <w:b/>
+          <w:bCs/>
+          <w:sz w:val="24"/>
+          <w:szCs w:val="24"/>
+        </w:rPr>
+        <w:t xml:space="preserve"> </w:t>
+      </w:r>
+      <w:r>
+        <w:rPr>
+          <w:sz w:val="24"/>
+          <w:szCs w:val="24"/>
+        </w:rPr>
+        <w:t>(compare with the State)</w:t>
+      </w:r>
+    </w:p>
+    <w:p>
+      <w:pPr>
+        <w:rPr>
+          <w:sz w:val="24"/>
+          <w:szCs w:val="24"/>
+        </w:rPr>
+      </w:pPr>
+      <w:r>
+        <w:rPr>
+          <w:sz w:val="24"/>
+          <w:szCs w:val="24"/>
+        </w:rPr>
+        <w:t>Compare debt ratio</w:t>
+      </w:r>
+      <w:r>
+        <w:rPr>
+          <w:sz w:val="24"/>
+          <w:szCs w:val="24"/>
+        </w:rPr>
+        <w:t xml:space="preserve"> -</w:t>
+      </w:r>
+      <w:r>
+        <w:rPr>
+          <w:sz w:val="24"/>
+          <w:szCs w:val="24"/>
+        </w:rPr>
+        <w:t xml:space="preserve"> </w:t>
+      </w:r>
+      <w:r>
+        <w:rPr>
+          <w:b/>
+          <w:bCs/>
+          <w:sz w:val="24"/>
+          <w:szCs w:val="24"/>
+        </w:rPr>
+        <w:t>C</w:t>
+      </w:r>
+      <w:r>
+        <w:rPr>
+          <w:b/>
+          <w:bCs/>
+          <w:sz w:val="24"/>
+          <w:szCs w:val="24"/>
+        </w:rPr>
+        <w:t>V</w:t>
+      </w:r>
+    </w:p>
+    <w:p>
+      <w:pPr>
+        <w:rPr>
+          <w:sz w:val="24"/>
+          <w:szCs w:val="24"/>
+        </w:rPr>
+      </w:pPr>
+      <w:r>
+        <w:rPr>
+          <w:sz w:val="24"/>
+          <w:szCs w:val="24"/>
+        </w:rPr>
+        <w:t>Use</w:t>
+      </w:r>
+      <w:r>
+        <w:rPr>
+          <w:sz w:val="24"/>
+          <w:szCs w:val="24"/>
+        </w:rPr>
+        <w:t xml:space="preserve"> a scatter plot to see if there is a linear relationship</w:t>
+      </w:r>
+      <w:r>
+        <w:rPr>
+          <w:sz w:val="24"/>
+          <w:szCs w:val="24"/>
+        </w:rPr>
+        <w:t xml:space="preserve"> </w:t>
+      </w:r>
+      <w:r>
+        <w:rPr>
+          <w:sz w:val="24"/>
+          <w:szCs w:val="24"/>
+        </w:rPr>
+        <w:t>–</w:t>
+      </w:r>
+      <w:r>
+        <w:rPr>
+          <w:b/>
+          <w:bCs/>
+          <w:sz w:val="24"/>
+          <w:szCs w:val="24"/>
+        </w:rPr>
+        <w:t xml:space="preserve"> </w:t>
       </w:r>
       <w:r>
         <w:rPr>
@@ -483,23 +662,32 @@
     <w:p>
       <w:pPr>
         <w:rPr>
-          <w:sz w:val="24"/>
-          <w:szCs w:val="24"/>
-        </w:rPr>
-      </w:pPr>
-      <w:r>
-        <w:rPr>
-          <w:sz w:val="24"/>
-          <w:szCs w:val="24"/>
-        </w:rPr>
-        <w:t>Compare debt ratio</w:t>
-      </w:r>
-      <w:r>
-        <w:rPr>
-          <w:sz w:val="24"/>
-          <w:szCs w:val="24"/>
-        </w:rPr>
-        <w:t xml:space="preserve"> -</w:t>
+          <w:b/>
+          <w:bCs/>
+          <w:sz w:val="24"/>
+          <w:szCs w:val="24"/>
+        </w:rPr>
+      </w:pPr>
+      <w:r>
+        <w:rPr>
+          <w:sz w:val="24"/>
+          <w:szCs w:val="24"/>
+        </w:rPr>
+        <w:t>What is the average loan debt</w:t>
+      </w:r>
+      <w:r>
+        <w:rPr>
+          <w:sz w:val="24"/>
+          <w:szCs w:val="24"/>
+        </w:rPr>
+        <w:t xml:space="preserve"> (DTI)</w:t>
+      </w:r>
+      <w:r>
+        <w:rPr>
+          <w:sz w:val="24"/>
+          <w:szCs w:val="24"/>
+        </w:rPr>
+        <w:t>?</w:t>
       </w:r>
       <w:r>
         <w:rPr>
@@ -515,42 +703,6 @@
           <w:sz w:val="24"/>
           <w:szCs w:val="24"/>
         </w:rPr>
-        <w:t>CV</w:t>
-      </w:r>
-    </w:p>
-    <w:p>
-      <w:pPr>
-        <w:rPr>
-          <w:sz w:val="24"/>
-          <w:szCs w:val="24"/>
-        </w:rPr>
-      </w:pPr>
-      <w:r>
-        <w:rPr>
-          <w:sz w:val="24"/>
-          <w:szCs w:val="24"/>
-        </w:rPr>
-        <w:t>Use</w:t>
-      </w:r>
-      <w:r>
-        <w:rPr>
-          <w:sz w:val="24"/>
-          <w:szCs w:val="24"/>
-        </w:rPr>
-        <w:t xml:space="preserve"> a scatter plot to see if there is a linear relationship</w:t>
-      </w:r>
-      <w:r>
-        <w:rPr>
-          <w:sz w:val="24"/>
-          <w:szCs w:val="24"/>
-        </w:rPr>
-        <w:t xml:space="preserve"> </w:t>
-      </w:r>
-      <w:r>
-        <w:rPr>
-          <w:sz w:val="24"/>
-          <w:szCs w:val="24"/>
-        </w:rPr>
         <w:t>–</w:t>
       </w:r>
       <w:r>
@@ -560,64 +712,18 @@
           <w:sz w:val="24"/>
           <w:szCs w:val="24"/>
         </w:rPr>
-        <w:t xml:space="preserve"> </w:t>
-      </w:r>
-      <w:r>
-        <w:rPr>
-          <w:b/>
-          <w:bCs/>
-          <w:sz w:val="24"/>
-          <w:szCs w:val="24"/>
-        </w:rPr>
-        <w:t>RP</w:t>
-      </w:r>
-    </w:p>
-    <w:p>
-      <w:pPr>
-        <w:rPr>
-          <w:b/>
-          <w:bCs/>
-          <w:sz w:val="24"/>
-          <w:szCs w:val="24"/>
-        </w:rPr>
-      </w:pPr>
-      <w:r>
-        <w:rPr>
-          <w:sz w:val="24"/>
-          <w:szCs w:val="24"/>
-        </w:rPr>
-        <w:t>What is the average loan debt</w:t>
-      </w:r>
-      <w:r>
-        <w:rPr>
-          <w:sz w:val="24"/>
-          <w:szCs w:val="24"/>
-        </w:rPr>
-        <w:t xml:space="preserve"> (DTI)</w:t>
-      </w:r>
-      <w:r>
-        <w:rPr>
-          <w:sz w:val="24"/>
-          <w:szCs w:val="24"/>
-        </w:rPr>
-        <w:t>?</w:t>
-      </w:r>
-      <w:r>
-        <w:rPr>
-          <w:sz w:val="24"/>
-          <w:szCs w:val="24"/>
-        </w:rPr>
-        <w:t xml:space="preserve"> </w:t>
-      </w:r>
-      <w:r>
-        <w:rPr>
-          <w:b/>
-          <w:bCs/>
-          <w:sz w:val="24"/>
-          <w:szCs w:val="24"/>
-        </w:rPr>
-        <w:t>- EM</w:t>
-      </w:r>
+        <w:t xml:space="preserve"> EM</w:t>
+      </w:r>
+    </w:p>
+    <w:p>
+      <w:pPr>
+        <w:rPr>
+          <w:b/>
+          <w:bCs/>
+          <w:sz w:val="24"/>
+          <w:szCs w:val="24"/>
+        </w:rPr>
+      </w:pPr>
     </w:p>
     <w:p>
       <w:pPr>

</xml_diff>